<commit_message>
small change in the notes importatn for the creation of a meeting protocoll
</commit_message>
<xml_diff>
--- a/IPA-Bericht-Ege-Bora-Ulu.docx
+++ b/IPA-Bericht-Ege-Bora-Ulu.docx
@@ -9919,13 +9919,7 @@
               <w:rPr>
                 <w:lang w:val="de-CH"/>
               </w:rPr>
-              <w:t xml:space="preserve">, </w:t>
-            </w:r>
-            <w:r>
-              <w:rPr>
-                <w:lang w:val="de-CH"/>
-              </w:rPr>
-              <w:t>somit das Kandidat und VF mit der Aufgabe einverstanden sind.</w:t>
+              <w:t>, somit das Kandidat und VF mit der Aufgabe einverstanden sind.</w:t>
             </w:r>
           </w:p>
         </w:tc>
@@ -18645,7 +18639,7 @@
               <w:noProof/>
               <w:sz w:val="22"/>
             </w:rPr>
-            <w:t>26.04.2024</w:t>
+            <w:t>29.04.2024</w:t>
           </w:r>
           <w:r>
             <w:rPr>

</xml_diff>